<commit_message>
updated rmd with new code chunks
</commit_message>
<xml_diff>
--- a/mod2_rmd1.docx
+++ b/mod2_rmd1.docx
@@ -62,7 +62,7 @@
         <w:t xml:space="preserve">2025-04-21</w:t>
       </w:r>
     </w:p>
-    <w:bookmarkStart w:id="26" w:name="this-is-a-level-1-header"/>
+    <w:bookmarkStart w:id="29" w:name="this-is-a-level-1-header"/>
     <w:p>
       <w:pPr>
         <w:pStyle w:val="Heading1"/>
@@ -770,7 +770,7 @@
       </w:r>
     </w:p>
     <w:bookmarkEnd w:id="21"/>
-    <w:bookmarkStart w:id="25" w:name="including-plots"/>
+    <w:bookmarkStart w:id="28" w:name="including-plots"/>
     <w:p>
       <w:pPr>
         <w:pStyle w:val="Heading2"/>
@@ -857,8 +857,72 @@
         <w:t xml:space="preserve">parameter was added to the code chunk to prevent printing of the R code that generated the plot.</w:t>
       </w:r>
     </w:p>
-    <w:bookmarkEnd w:id="25"/>
-    <w:bookmarkEnd w:id="26"/>
+    <w:p>
+      <w:pPr>
+        <w:pStyle w:val="SourceCode"/>
+      </w:pPr>
+      <w:r>
+        <w:rPr>
+          <w:rStyle w:val="FunctionTok"/>
+        </w:rPr>
+        <w:t xml:space="preserve">plot</w:t>
+      </w:r>
+      <w:r>
+        <w:rPr>
+          <w:rStyle w:val="NormalTok"/>
+        </w:rPr>
+        <w:t xml:space="preserve">(pressure)</w:t>
+      </w:r>
+    </w:p>
+    <w:p>
+      <w:pPr>
+        <w:pStyle w:val="FirstParagraph"/>
+      </w:pPr>
+      <w:r>
+        <w:drawing>
+          <wp:inline>
+            <wp:extent cx="4620126" cy="4620126"/>
+            <wp:effectExtent b="0" l="0" r="0" t="0"/>
+            <wp:docPr descr="" title="" id="26" name="Picture"/>
+            <a:graphic>
+              <a:graphicData uri="http://schemas.openxmlformats.org/drawingml/2006/picture">
+                <pic:pic>
+                  <pic:nvPicPr>
+                    <pic:cNvPr descr="mod2_rmd1_files/figure-docx/pressure%202-1.png" id="27" name="Picture"/>
+                    <pic:cNvPicPr>
+                      <a:picLocks noChangeArrowheads="1" noChangeAspect="1"/>
+                    </pic:cNvPicPr>
+                  </pic:nvPicPr>
+                  <pic:blipFill>
+                    <a:blip r:embed="rId25"/>
+                    <a:stretch>
+                      <a:fillRect/>
+                    </a:stretch>
+                  </pic:blipFill>
+                  <pic:spPr bwMode="auto">
+                    <a:xfrm>
+                      <a:off x="0" y="0"/>
+                      <a:ext cx="4620126" cy="4620126"/>
+                    </a:xfrm>
+                    <a:prstGeom prst="rect">
+                      <a:avLst/>
+                    </a:prstGeom>
+                    <a:noFill/>
+                    <a:ln w="9525">
+                      <a:noFill/>
+                      <a:headEnd/>
+                      <a:tailEnd/>
+                    </a:ln>
+                  </pic:spPr>
+                </pic:pic>
+              </a:graphicData>
+            </a:graphic>
+          </wp:inline>
+        </w:drawing>
+      </w:r>
+    </w:p>
+    <w:bookmarkEnd w:id="28"/>
+    <w:bookmarkEnd w:id="29"/>
     <w:sectPr/>
   </w:body>
 </w:document>

</xml_diff>